<commit_message>
Added negative test case
</commit_message>
<xml_diff>
--- a/Nikolay Petrov/exercise_3/test_pos_01.docx
+++ b/Nikolay Petrov/exercise_3/test_pos_01.docx
@@ -58,6 +58,7 @@
           <w:b/>
           <w:sz w:val="72"/>
           <w:szCs w:val="72"/>
+          <w:lang w:val="en-US"/>
         </w:rPr>
       </w:pPr>
       <w:r>
@@ -66,8 +67,19 @@
           <w:sz w:val="72"/>
           <w:szCs w:val="72"/>
         </w:rPr>
-        <w:t>Test Case Template</w:t>
+        <w:t xml:space="preserve">Test Case </w:t>
       </w:r>
+      <w:r>
+        <w:rPr>
+          <w:b/>
+          <w:sz w:val="72"/>
+          <w:szCs w:val="72"/>
+          <w:lang w:val="en-US"/>
+        </w:rPr>
+        <w:t>Positive</w:t>
+      </w:r>
+      <w:bookmarkStart w:id="0" w:name="_GoBack"/>
+      <w:bookmarkEnd w:id="0"/>
     </w:p>
     <w:tbl>
       <w:tblPr>
@@ -323,8 +335,18 @@
                 <w:i/>
                 <w:iCs/>
                 <w:color w:val="7F7F7F"/>
-              </w:rPr>
-              <w:t>Enter correct username/password and click Login</w:t>
+                <w:lang w:val="en-US"/>
+              </w:rPr>
+              <w:t>Successful</w:t>
+            </w:r>
+            <w:r>
+              <w:rPr>
+                <w:rFonts w:ascii="Calibri" w:eastAsia="Times New Roman" w:hAnsi="Calibri" w:cs="Times New Roman"/>
+                <w:i/>
+                <w:iCs/>
+                <w:color w:val="7F7F7F"/>
+              </w:rPr>
+              <w:t xml:space="preserve"> Login</w:t>
             </w:r>
           </w:p>
         </w:tc>
@@ -441,8 +463,49 @@
                 <w:i/>
                 <w:iCs/>
                 <w:color w:val="7F7F7F"/>
-              </w:rPr>
-            </w:pPr>
+                <w:lang w:val="en-US"/>
+              </w:rPr>
+            </w:pPr>
+            <w:r>
+              <w:rPr>
+                <w:rFonts w:ascii="Calibri" w:eastAsia="Times New Roman" w:hAnsi="Calibri" w:cs="Times New Roman"/>
+                <w:i/>
+                <w:iCs/>
+                <w:color w:val="7F7F7F"/>
+                <w:lang w:val="en-US"/>
+              </w:rPr>
+              <w:t>Enter</w:t>
+            </w:r>
+            <w:r>
+              <w:rPr>
+                <w:rFonts w:ascii="Calibri" w:eastAsia="Times New Roman" w:hAnsi="Calibri" w:cs="Times New Roman"/>
+                <w:i/>
+                <w:iCs/>
+                <w:color w:val="7F7F7F"/>
+                <w:lang w:val="en-US"/>
+              </w:rPr>
+              <w:t xml:space="preserve"> correct</w:t>
+            </w:r>
+            <w:r>
+              <w:rPr>
+                <w:rFonts w:ascii="Calibri" w:eastAsia="Times New Roman" w:hAnsi="Calibri" w:cs="Times New Roman"/>
+                <w:i/>
+                <w:iCs/>
+                <w:color w:val="7F7F7F"/>
+                <w:lang w:val="en-US"/>
+              </w:rPr>
+              <w:t xml:space="preserve"> username/password and click Login</w:t>
+            </w:r>
+            <w:r>
+              <w:rPr>
+                <w:rFonts w:ascii="Calibri" w:eastAsia="Times New Roman" w:hAnsi="Calibri" w:cs="Times New Roman"/>
+                <w:i/>
+                <w:iCs/>
+                <w:color w:val="7F7F7F"/>
+                <w:lang w:val="en-US"/>
+              </w:rPr>
+              <w:t xml:space="preserve"> button</w:t>
+            </w:r>
           </w:p>
         </w:tc>
       </w:tr>
@@ -915,19 +978,7 @@
                 <w:color w:val="7F7F7F"/>
                 <w:lang w:val="en-US"/>
               </w:rPr>
-              <w:t xml:space="preserve">The user is redirected to the Home page. User should see on that page </w:t>
-            </w:r>
-            <w:bookmarkStart w:id="0" w:name="_GoBack"/>
-            <w:bookmarkEnd w:id="0"/>
-            <w:r>
-              <w:rPr>
-                <w:rFonts w:ascii="Calibri" w:eastAsia="Times New Roman" w:hAnsi="Calibri" w:cs="Times New Roman"/>
-                <w:i/>
-                <w:iCs/>
-                <w:color w:val="7F7F7F"/>
-                <w:lang w:val="en-US"/>
-              </w:rPr>
-              <w:t>his profile picture, Logout button, company Logo</w:t>
+              <w:t>The user is redirected to the Home page. User should see on that page his profile picture, Logout button, company Logo</w:t>
             </w:r>
           </w:p>
         </w:tc>

</xml_diff>